<commit_message>
Added CESM  workshop talk and UMMB affiliation to CV brushed up some of the language
</commit_message>
<xml_diff>
--- a/MRG_CV_03_12_19.docx
+++ b/MRG_CV_03_12_19.docx
@@ -151,6 +151,7 @@
         </w:rPr>
         <w:t>Website</w:t>
       </w:r>
+      <w:proofErr w:type="gramStart"/>
       <w:r>
         <w:rPr>
           <w:rFonts w:ascii="Times New Roman" w:hAnsi="Times New Roman" w:cs="Times New Roman"/>
@@ -178,6 +179,7 @@
         </w:rPr>
         <w:tab/>
       </w:r>
+      <w:proofErr w:type="gramEnd"/>
       <w:r>
         <w:rPr>
           <w:rFonts w:ascii="Times New Roman" w:hAnsi="Times New Roman" w:cs="Times New Roman"/>
@@ -442,6 +444,16 @@
       <w:r>
         <w:rPr>
           <w:rFonts w:ascii="Times New Roman" w:hAnsi="Times New Roman" w:cs="Times New Roman"/>
+          <w:b/>
+          <w:sz w:val="22"/>
+          <w:szCs w:val="22"/>
+        </w:rPr>
+        <w:tab/>
+        <w:t xml:space="preserve">      </w:t>
+      </w:r>
+      <w:r>
+        <w:rPr>
+          <w:rFonts w:ascii="Times New Roman" w:hAnsi="Times New Roman" w:cs="Times New Roman"/>
           <w:sz w:val="22"/>
           <w:szCs w:val="22"/>
         </w:rPr>
@@ -501,7 +513,25 @@
           <w:sz w:val="22"/>
           <w:szCs w:val="22"/>
         </w:rPr>
-        <w:t>Senior Thesis: Photofragment Imaging and Spectroscopy of MnO+</w:t>
+        <w:t xml:space="preserve">Thesis: Photofragment Imaging and Spectroscopy of </w:t>
+      </w:r>
+      <w:proofErr w:type="spellStart"/>
+      <w:r>
+        <w:rPr>
+          <w:rFonts w:ascii="Times New Roman" w:hAnsi="Times New Roman" w:cs="Times New Roman"/>
+          <w:sz w:val="22"/>
+          <w:szCs w:val="22"/>
+        </w:rPr>
+        <w:t>MnO</w:t>
+      </w:r>
+      <w:proofErr w:type="spellEnd"/>
+      <w:r>
+        <w:rPr>
+          <w:rFonts w:ascii="Times New Roman" w:hAnsi="Times New Roman" w:cs="Times New Roman"/>
+          <w:sz w:val="22"/>
+          <w:szCs w:val="22"/>
+        </w:rPr>
+        <w:t>+</w:t>
       </w:r>
     </w:p>
     <w:p>
@@ -668,6 +698,14 @@
           <w:sz w:val="22"/>
           <w:szCs w:val="22"/>
         </w:rPr>
+        <w:t xml:space="preserve">   </w:t>
+      </w:r>
+      <w:r>
+        <w:rPr>
+          <w:rFonts w:ascii="Times New Roman" w:hAnsi="Times New Roman" w:cs="Times New Roman"/>
+          <w:sz w:val="22"/>
+          <w:szCs w:val="22"/>
+        </w:rPr>
         <w:t>20</w:t>
       </w:r>
       <w:r>
@@ -753,31 +791,47 @@
           <w:sz w:val="22"/>
           <w:szCs w:val="22"/>
         </w:rPr>
-        <w:t xml:space="preserve"> the sensitivity of Southern Ocean </w:t>
-      </w:r>
-      <w:r>
-        <w:rPr>
-          <w:rFonts w:ascii="Times New Roman" w:hAnsi="Times New Roman" w:cs="Times New Roman"/>
-          <w:sz w:val="22"/>
-          <w:szCs w:val="22"/>
-        </w:rPr>
-        <w:t>biogechemistry</w:t>
-      </w:r>
-      <w:r>
-        <w:rPr>
-          <w:rFonts w:ascii="Times New Roman" w:hAnsi="Times New Roman" w:cs="Times New Roman"/>
-          <w:sz w:val="22"/>
-          <w:szCs w:val="22"/>
-        </w:rPr>
-        <w:t xml:space="preserve"> to model cloud </w:t>
-      </w:r>
-      <w:r>
-        <w:rPr>
-          <w:rFonts w:ascii="Times New Roman" w:hAnsi="Times New Roman" w:cs="Times New Roman"/>
-          <w:sz w:val="22"/>
-          <w:szCs w:val="22"/>
-        </w:rPr>
-        <w:t>albedo</w:t>
+        <w:t xml:space="preserve"> the sensitivity of </w:t>
+      </w:r>
+      <w:r>
+        <w:rPr>
+          <w:rFonts w:ascii="Times New Roman" w:hAnsi="Times New Roman" w:cs="Times New Roman"/>
+          <w:sz w:val="22"/>
+          <w:szCs w:val="22"/>
+        </w:rPr>
+        <w:t>ocean</w:t>
+      </w:r>
+      <w:r>
+        <w:rPr>
+          <w:rFonts w:ascii="Times New Roman" w:hAnsi="Times New Roman" w:cs="Times New Roman"/>
+          <w:sz w:val="22"/>
+          <w:szCs w:val="22"/>
+        </w:rPr>
+        <w:t xml:space="preserve"> </w:t>
+      </w:r>
+      <w:r>
+        <w:rPr>
+          <w:rFonts w:ascii="Times New Roman" w:hAnsi="Times New Roman" w:cs="Times New Roman"/>
+          <w:sz w:val="22"/>
+          <w:szCs w:val="22"/>
+        </w:rPr>
+        <w:t>biology and chemistry</w:t>
+      </w:r>
+      <w:r>
+        <w:rPr>
+          <w:rFonts w:ascii="Times New Roman" w:hAnsi="Times New Roman" w:cs="Times New Roman"/>
+          <w:sz w:val="22"/>
+          <w:szCs w:val="22"/>
+        </w:rPr>
+        <w:t xml:space="preserve"> to model cloud</w:t>
+      </w:r>
+      <w:r>
+        <w:rPr>
+          <w:rFonts w:ascii="Times New Roman" w:hAnsi="Times New Roman" w:cs="Times New Roman"/>
+          <w:sz w:val="22"/>
+          <w:szCs w:val="22"/>
+        </w:rPr>
+        <w:t>s</w:t>
       </w:r>
       <w:r>
         <w:rPr>
@@ -877,7 +931,23 @@
           <w:szCs w:val="22"/>
         </w:rPr>
         <w:tab/>
-        <w:t xml:space="preserve">      2015-2017</w:t>
+        <w:t xml:space="preserve">     </w:t>
+      </w:r>
+      <w:r>
+        <w:rPr>
+          <w:rFonts w:ascii="Times New Roman" w:hAnsi="Times New Roman" w:cs="Times New Roman"/>
+          <w:sz w:val="22"/>
+          <w:szCs w:val="22"/>
+        </w:rPr>
+        <w:t xml:space="preserve">  </w:t>
+      </w:r>
+      <w:r>
+        <w:rPr>
+          <w:rFonts w:ascii="Times New Roman" w:hAnsi="Times New Roman" w:cs="Times New Roman"/>
+          <w:sz w:val="22"/>
+          <w:szCs w:val="22"/>
+        </w:rPr>
+        <w:t xml:space="preserve"> 2015-2017</w:t>
       </w:r>
     </w:p>
     <w:p>
@@ -933,6 +1003,14 @@
         <w:tab/>
         <w:t>Used a unique experimental set-up to study the photodissociation of gas-phase metal-oxides.</w:t>
       </w:r>
+      <w:r>
+        <w:rPr>
+          <w:rFonts w:ascii="Times New Roman" w:hAnsi="Times New Roman" w:cs="Times New Roman"/>
+          <w:sz w:val="22"/>
+          <w:szCs w:val="22"/>
+        </w:rPr>
+        <w:t xml:space="preserve"> Compared measurements to theoretical predictions.</w:t>
+      </w:r>
     </w:p>
     <w:p>
       <w:pPr>
@@ -977,6 +1055,23 @@
           <w:szCs w:val="22"/>
         </w:rPr>
         <w:tab/>
+      </w:r>
+      <w:r>
+        <w:rPr>
+          <w:rFonts w:ascii="Times New Roman" w:hAnsi="Times New Roman" w:cs="Times New Roman"/>
+          <w:b/>
+          <w:sz w:val="22"/>
+          <w:szCs w:val="22"/>
+        </w:rPr>
+        <w:t xml:space="preserve">  </w:t>
+      </w:r>
+      <w:r>
+        <w:rPr>
+          <w:rFonts w:ascii="Times New Roman" w:hAnsi="Times New Roman" w:cs="Times New Roman"/>
+          <w:b/>
+          <w:sz w:val="22"/>
+          <w:szCs w:val="22"/>
+        </w:rPr>
         <w:t xml:space="preserve"> </w:t>
       </w:r>
       <w:r>
@@ -1039,7 +1134,23 @@
           <w:szCs w:val="22"/>
         </w:rPr>
         <w:tab/>
-        <w:t>Developed methods in Python for data assimilation in computer models of bacterial metabolism. Compared the efficacy of different methods.</w:t>
+        <w:t xml:space="preserve">Developed methods in Python for data assimilation in computer models of bacterial metabolism. Compared the efficacy of different </w:t>
+      </w:r>
+      <w:r>
+        <w:rPr>
+          <w:rFonts w:ascii="Times New Roman" w:hAnsi="Times New Roman" w:cs="Times New Roman"/>
+          <w:sz w:val="22"/>
+          <w:szCs w:val="22"/>
+        </w:rPr>
+        <w:t xml:space="preserve">assimilation </w:t>
+      </w:r>
+      <w:r>
+        <w:rPr>
+          <w:rFonts w:ascii="Times New Roman" w:hAnsi="Times New Roman" w:cs="Times New Roman"/>
+          <w:sz w:val="22"/>
+          <w:szCs w:val="22"/>
+        </w:rPr>
+        <w:t>methods.</w:t>
       </w:r>
     </w:p>
     <w:p>
@@ -1131,7 +1242,23 @@
           <w:szCs w:val="22"/>
         </w:rPr>
         <w:tab/>
-        <w:t xml:space="preserve">             Summer 2013</w:t>
+        <w:t xml:space="preserve">             </w:t>
+      </w:r>
+      <w:r>
+        <w:rPr>
+          <w:rFonts w:ascii="Times New Roman" w:hAnsi="Times New Roman" w:cs="Times New Roman"/>
+          <w:sz w:val="22"/>
+          <w:szCs w:val="22"/>
+        </w:rPr>
+        <w:t xml:space="preserve">   </w:t>
+      </w:r>
+      <w:r>
+        <w:rPr>
+          <w:rFonts w:ascii="Times New Roman" w:hAnsi="Times New Roman" w:cs="Times New Roman"/>
+          <w:sz w:val="22"/>
+          <w:szCs w:val="22"/>
+        </w:rPr>
+        <w:t>Summer 2013</w:t>
       </w:r>
     </w:p>
     <w:p>
@@ -1188,13 +1315,55 @@
         <w:rPr>
           <w:rFonts w:ascii="Times New Roman" w:eastAsia="Times New Roman" w:hAnsi="Times New Roman" w:cs="Times New Roman"/>
         </w:rPr>
-        <w:t>M</w:t>
+        <w:t>O</w:t>
       </w:r>
       <w:r>
         <w:rPr>
           <w:rFonts w:ascii="Times New Roman" w:eastAsia="Times New Roman" w:hAnsi="Times New Roman" w:cs="Times New Roman"/>
         </w:rPr>
-        <w:t>easured the protein yield of bacterial cultures to determine the optimal growth time for maximizing protein yield.</w:t>
+        <w:t>ptim</w:t>
+      </w:r>
+      <w:r>
+        <w:rPr>
+          <w:rFonts w:ascii="Times New Roman" w:eastAsia="Times New Roman" w:hAnsi="Times New Roman" w:cs="Times New Roman"/>
+        </w:rPr>
+        <w:t xml:space="preserve">ized </w:t>
+      </w:r>
+      <w:r>
+        <w:rPr>
+          <w:rFonts w:ascii="Times New Roman" w:eastAsia="Times New Roman" w:hAnsi="Times New Roman" w:cs="Times New Roman"/>
+        </w:rPr>
+        <w:t xml:space="preserve">growth time for </w:t>
+      </w:r>
+      <w:r>
+        <w:rPr>
+          <w:rFonts w:ascii="Times New Roman" w:eastAsia="Times New Roman" w:hAnsi="Times New Roman" w:cs="Times New Roman"/>
+        </w:rPr>
+        <w:t xml:space="preserve">bacterial cultures to </w:t>
+      </w:r>
+      <w:r>
+        <w:rPr>
+          <w:rFonts w:ascii="Times New Roman" w:eastAsia="Times New Roman" w:hAnsi="Times New Roman" w:cs="Times New Roman"/>
+        </w:rPr>
+        <w:t>maxi</w:t>
+      </w:r>
+      <w:r>
+        <w:rPr>
+          <w:rFonts w:ascii="Times New Roman" w:eastAsia="Times New Roman" w:hAnsi="Times New Roman" w:cs="Times New Roman"/>
+        </w:rPr>
+        <w:t>mize</w:t>
+      </w:r>
+      <w:r>
+        <w:rPr>
+          <w:rFonts w:ascii="Times New Roman" w:eastAsia="Times New Roman" w:hAnsi="Times New Roman" w:cs="Times New Roman"/>
+        </w:rPr>
+        <w:t xml:space="preserve"> protein yield</w:t>
+      </w:r>
+      <w:r>
+        <w:rPr>
+          <w:rFonts w:ascii="Times New Roman" w:eastAsia="Times New Roman" w:hAnsi="Times New Roman" w:cs="Times New Roman"/>
+        </w:rPr>
+        <w:t xml:space="preserve"> toward developing immunological technologies.</w:t>
       </w:r>
     </w:p>
     <w:p>
@@ -1329,7 +1498,31 @@
           <w:szCs w:val="22"/>
         </w:rPr>
         <w:tab/>
-        <w:t xml:space="preserve">         Fall 2018 -Present</w:t>
+        <w:t xml:space="preserve">         </w:t>
+      </w:r>
+      <w:r>
+        <w:rPr>
+          <w:rFonts w:ascii="Times New Roman" w:hAnsi="Times New Roman" w:cs="Times New Roman"/>
+          <w:sz w:val="22"/>
+          <w:szCs w:val="22"/>
+        </w:rPr>
+        <w:t xml:space="preserve">          </w:t>
+      </w:r>
+      <w:r>
+        <w:rPr>
+          <w:rFonts w:ascii="Times New Roman" w:hAnsi="Times New Roman" w:cs="Times New Roman"/>
+          <w:sz w:val="22"/>
+          <w:szCs w:val="22"/>
+        </w:rPr>
+        <w:t xml:space="preserve">2018 </w:t>
+      </w:r>
+      <w:r>
+        <w:rPr>
+          <w:rFonts w:ascii="Times New Roman" w:hAnsi="Times New Roman" w:cs="Times New Roman"/>
+          <w:sz w:val="22"/>
+          <w:szCs w:val="22"/>
+        </w:rPr>
+        <w:t>– 2019</w:t>
       </w:r>
     </w:p>
     <w:p>
@@ -1364,15 +1557,7 @@
           <w:sz w:val="22"/>
           <w:szCs w:val="22"/>
         </w:rPr>
-        <w:t xml:space="preserve">Courses Tutored: Weather and the atmosphere, Our changing environment, Principles of climate, Intro. Oceanography, </w:t>
-      </w:r>
-      <w:r>
-        <w:rPr>
-          <w:rFonts w:ascii="Times New Roman" w:hAnsi="Times New Roman" w:cs="Times New Roman"/>
-          <w:sz w:val="22"/>
-          <w:szCs w:val="22"/>
-        </w:rPr>
-        <w:t xml:space="preserve">General chemistry, </w:t>
+        <w:t>Courses</w:t>
       </w:r>
       <w:bookmarkStart w:id="0" w:name="_GoBack"/>
       <w:bookmarkEnd w:id="0"/>
@@ -1382,6 +1567,22 @@
           <w:sz w:val="22"/>
           <w:szCs w:val="22"/>
         </w:rPr>
+        <w:t xml:space="preserve">: Weather and the atmosphere, Our changing environment, Principles of climate, Intro. Oceanography, </w:t>
+      </w:r>
+      <w:r>
+        <w:rPr>
+          <w:rFonts w:ascii="Times New Roman" w:hAnsi="Times New Roman" w:cs="Times New Roman"/>
+          <w:sz w:val="22"/>
+          <w:szCs w:val="22"/>
+        </w:rPr>
+        <w:t xml:space="preserve">General chemistry, </w:t>
+      </w:r>
+      <w:r>
+        <w:rPr>
+          <w:rFonts w:ascii="Times New Roman" w:hAnsi="Times New Roman" w:cs="Times New Roman"/>
+          <w:sz w:val="22"/>
+          <w:szCs w:val="22"/>
+        </w:rPr>
         <w:t>Environmental Chemistry</w:t>
       </w:r>
     </w:p>
@@ -1410,6 +1611,7 @@
           <w:sz w:val="22"/>
           <w:szCs w:val="22"/>
         </w:rPr>
+        <w:lastRenderedPageBreak/>
         <w:t xml:space="preserve">Teaching Assistant, ATOC 1070: Weather and Atmosphere Lab                        </w:t>
       </w:r>
       <w:r>
@@ -1418,26 +1620,47 @@
           <w:sz w:val="22"/>
           <w:szCs w:val="22"/>
         </w:rPr>
-        <w:t>Fall 2017-Spring 2018</w:t>
-      </w:r>
-    </w:p>
-    <w:p>
-      <w:pPr>
-        <w:rPr>
-          <w:rFonts w:ascii="Times New Roman" w:hAnsi="Times New Roman" w:cs="Times New Roman"/>
-          <w:i/>
-          <w:sz w:val="22"/>
-          <w:szCs w:val="22"/>
-        </w:rPr>
-      </w:pPr>
-      <w:r>
-        <w:rPr>
-          <w:rFonts w:ascii="Times New Roman" w:hAnsi="Times New Roman" w:cs="Times New Roman"/>
-          <w:i/>
-          <w:sz w:val="22"/>
-          <w:szCs w:val="22"/>
-        </w:rPr>
-        <w:lastRenderedPageBreak/>
+        <w:t xml:space="preserve">                </w:t>
+      </w:r>
+      <w:r>
+        <w:rPr>
+          <w:rFonts w:ascii="Times New Roman" w:hAnsi="Times New Roman" w:cs="Times New Roman"/>
+          <w:sz w:val="22"/>
+          <w:szCs w:val="22"/>
+        </w:rPr>
+        <w:t>2017</w:t>
+      </w:r>
+      <w:r>
+        <w:rPr>
+          <w:rFonts w:ascii="Times New Roman" w:hAnsi="Times New Roman" w:cs="Times New Roman"/>
+          <w:sz w:val="22"/>
+          <w:szCs w:val="22"/>
+        </w:rPr>
+        <w:t xml:space="preserve"> – 201</w:t>
+      </w:r>
+      <w:r>
+        <w:rPr>
+          <w:rFonts w:ascii="Times New Roman" w:hAnsi="Times New Roman" w:cs="Times New Roman"/>
+          <w:sz w:val="22"/>
+          <w:szCs w:val="22"/>
+        </w:rPr>
+        <w:t>8</w:t>
+      </w:r>
+      <w:r>
+        <w:rPr>
+          <w:rFonts w:ascii="Times New Roman" w:hAnsi="Times New Roman" w:cs="Times New Roman"/>
+          <w:sz w:val="22"/>
+          <w:szCs w:val="22"/>
+        </w:rPr>
+        <w:t xml:space="preserve"> </w:t>
+      </w:r>
+      <w:r>
+        <w:rPr>
+          <w:rFonts w:ascii="Times New Roman" w:hAnsi="Times New Roman" w:cs="Times New Roman"/>
+          <w:i/>
+          <w:sz w:val="22"/>
+          <w:szCs w:val="22"/>
+        </w:rPr>
         <w:t>Department of Atmospheric and Oceanic Sciences, University of Colorado Boulder</w:t>
       </w:r>
     </w:p>
@@ -1641,56 +1864,74 @@
           <w:sz w:val="22"/>
           <w:szCs w:val="22"/>
         </w:rPr>
-        <w:t>Undergraduate TA, Introductory Physics I</w:t>
-      </w:r>
-      <w:r>
-        <w:rPr>
-          <w:rFonts w:ascii="Times New Roman" w:hAnsi="Times New Roman" w:cs="Times New Roman"/>
-          <w:sz w:val="22"/>
-          <w:szCs w:val="22"/>
-        </w:rPr>
-        <w:tab/>
-      </w:r>
-      <w:r>
-        <w:rPr>
-          <w:rFonts w:ascii="Times New Roman" w:hAnsi="Times New Roman" w:cs="Times New Roman"/>
-          <w:sz w:val="22"/>
-          <w:szCs w:val="22"/>
-        </w:rPr>
-        <w:tab/>
-      </w:r>
-      <w:r>
-        <w:rPr>
-          <w:rFonts w:ascii="Times New Roman" w:hAnsi="Times New Roman" w:cs="Times New Roman"/>
-          <w:sz w:val="22"/>
-          <w:szCs w:val="22"/>
-        </w:rPr>
-        <w:tab/>
-      </w:r>
-      <w:r>
-        <w:rPr>
-          <w:rFonts w:ascii="Times New Roman" w:hAnsi="Times New Roman" w:cs="Times New Roman"/>
-          <w:sz w:val="22"/>
-          <w:szCs w:val="22"/>
-        </w:rPr>
-        <w:tab/>
-      </w:r>
-      <w:r>
-        <w:rPr>
-          <w:rFonts w:ascii="Times New Roman" w:hAnsi="Times New Roman" w:cs="Times New Roman"/>
-          <w:sz w:val="22"/>
-          <w:szCs w:val="22"/>
-        </w:rPr>
-        <w:tab/>
-      </w:r>
-      <w:r>
-        <w:rPr>
-          <w:rFonts w:ascii="Times New Roman" w:hAnsi="Times New Roman" w:cs="Times New Roman"/>
-          <w:sz w:val="22"/>
-          <w:szCs w:val="22"/>
-        </w:rPr>
-        <w:tab/>
-        <w:t xml:space="preserve">      Spring 2016</w:t>
+        <w:t>Undergraduate</w:t>
+      </w:r>
+      <w:r>
+        <w:rPr>
+          <w:rFonts w:ascii="Times New Roman" w:hAnsi="Times New Roman" w:cs="Times New Roman"/>
+          <w:b/>
+          <w:sz w:val="22"/>
+          <w:szCs w:val="22"/>
+        </w:rPr>
+        <w:t xml:space="preserve"> Learning Assistant</w:t>
+      </w:r>
+      <w:r>
+        <w:rPr>
+          <w:rFonts w:ascii="Times New Roman" w:hAnsi="Times New Roman" w:cs="Times New Roman"/>
+          <w:b/>
+          <w:sz w:val="22"/>
+          <w:szCs w:val="22"/>
+        </w:rPr>
+        <w:t>, Introductory Physics I</w:t>
+      </w:r>
+      <w:r>
+        <w:rPr>
+          <w:rFonts w:ascii="Times New Roman" w:hAnsi="Times New Roman" w:cs="Times New Roman"/>
+          <w:sz w:val="22"/>
+          <w:szCs w:val="22"/>
+        </w:rPr>
+        <w:tab/>
+      </w:r>
+      <w:r>
+        <w:rPr>
+          <w:rFonts w:ascii="Times New Roman" w:hAnsi="Times New Roman" w:cs="Times New Roman"/>
+          <w:sz w:val="22"/>
+          <w:szCs w:val="22"/>
+        </w:rPr>
+        <w:tab/>
+      </w:r>
+      <w:r>
+        <w:rPr>
+          <w:rFonts w:ascii="Times New Roman" w:hAnsi="Times New Roman" w:cs="Times New Roman"/>
+          <w:sz w:val="22"/>
+          <w:szCs w:val="22"/>
+        </w:rPr>
+        <w:tab/>
+      </w:r>
+      <w:r>
+        <w:rPr>
+          <w:rFonts w:ascii="Times New Roman" w:hAnsi="Times New Roman" w:cs="Times New Roman"/>
+          <w:sz w:val="22"/>
+          <w:szCs w:val="22"/>
+        </w:rPr>
+        <w:t xml:space="preserve">     </w:t>
+      </w:r>
+      <w:r>
+        <w:rPr>
+          <w:rFonts w:ascii="Times New Roman" w:hAnsi="Times New Roman" w:cs="Times New Roman"/>
+          <w:sz w:val="22"/>
+          <w:szCs w:val="22"/>
+        </w:rPr>
+        <w:tab/>
+        <w:t xml:space="preserve">      </w:t>
+      </w:r>
+      <w:r>
+        <w:rPr>
+          <w:rFonts w:ascii="Times New Roman" w:hAnsi="Times New Roman" w:cs="Times New Roman"/>
+          <w:sz w:val="22"/>
+          <w:szCs w:val="22"/>
+        </w:rPr>
+        <w:t>Spring 2016</w:t>
       </w:r>
     </w:p>
     <w:p>
@@ -1716,132 +1957,7 @@
       <w:pPr>
         <w:rPr>
           <w:rFonts w:ascii="Times New Roman" w:hAnsi="Times New Roman" w:cs="Times New Roman"/>
-          <w:sz w:val="22"/>
-          <w:szCs w:val="22"/>
-        </w:rPr>
-      </w:pPr>
-    </w:p>
-    <w:p>
-      <w:pPr>
-        <w:rPr>
-          <w:rFonts w:ascii="Times New Roman" w:hAnsi="Times New Roman" w:cs="Times New Roman"/>
-          <w:sz w:val="22"/>
-          <w:szCs w:val="22"/>
-        </w:rPr>
-      </w:pPr>
-      <w:r>
-        <w:rPr>
-          <w:rFonts w:ascii="Times New Roman" w:hAnsi="Times New Roman" w:cs="Times New Roman"/>
-          <w:b/>
-          <w:sz w:val="22"/>
-          <w:szCs w:val="22"/>
-        </w:rPr>
-        <w:t>Youth Group Volunteer</w:t>
-      </w:r>
-      <w:r>
-        <w:rPr>
-          <w:rFonts w:ascii="Times New Roman" w:hAnsi="Times New Roman" w:cs="Times New Roman"/>
-          <w:sz w:val="22"/>
-          <w:szCs w:val="22"/>
-        </w:rPr>
-        <w:tab/>
-      </w:r>
-      <w:r>
-        <w:rPr>
-          <w:rFonts w:ascii="Times New Roman" w:hAnsi="Times New Roman" w:cs="Times New Roman"/>
-          <w:sz w:val="22"/>
-          <w:szCs w:val="22"/>
-        </w:rPr>
-        <w:tab/>
-      </w:r>
-      <w:r>
-        <w:rPr>
-          <w:rFonts w:ascii="Times New Roman" w:hAnsi="Times New Roman" w:cs="Times New Roman"/>
-          <w:sz w:val="22"/>
-          <w:szCs w:val="22"/>
-        </w:rPr>
-        <w:tab/>
-      </w:r>
-      <w:r>
-        <w:rPr>
-          <w:rFonts w:ascii="Times New Roman" w:hAnsi="Times New Roman" w:cs="Times New Roman"/>
-          <w:sz w:val="22"/>
-          <w:szCs w:val="22"/>
-        </w:rPr>
-        <w:tab/>
-      </w:r>
-      <w:r>
-        <w:rPr>
-          <w:rFonts w:ascii="Times New Roman" w:hAnsi="Times New Roman" w:cs="Times New Roman"/>
-          <w:sz w:val="22"/>
-          <w:szCs w:val="22"/>
-        </w:rPr>
-        <w:tab/>
-      </w:r>
-      <w:r>
-        <w:rPr>
-          <w:rFonts w:ascii="Times New Roman" w:hAnsi="Times New Roman" w:cs="Times New Roman"/>
-          <w:sz w:val="22"/>
-          <w:szCs w:val="22"/>
-        </w:rPr>
-        <w:tab/>
-      </w:r>
-      <w:r>
-        <w:rPr>
-          <w:rFonts w:ascii="Times New Roman" w:hAnsi="Times New Roman" w:cs="Times New Roman"/>
-          <w:sz w:val="22"/>
-          <w:szCs w:val="22"/>
-        </w:rPr>
-        <w:tab/>
-      </w:r>
-      <w:r>
-        <w:rPr>
-          <w:rFonts w:ascii="Times New Roman" w:hAnsi="Times New Roman" w:cs="Times New Roman"/>
-          <w:sz w:val="22"/>
-          <w:szCs w:val="22"/>
-        </w:rPr>
-        <w:tab/>
-        <w:t xml:space="preserve">     </w:t>
-      </w:r>
-      <w:r>
-        <w:rPr>
-          <w:rFonts w:ascii="Times New Roman" w:hAnsi="Times New Roman" w:cs="Times New Roman"/>
-          <w:sz w:val="22"/>
-          <w:szCs w:val="22"/>
-        </w:rPr>
-        <w:t>2017-p</w:t>
-      </w:r>
-      <w:r>
-        <w:rPr>
-          <w:rFonts w:ascii="Times New Roman" w:hAnsi="Times New Roman" w:cs="Times New Roman"/>
-          <w:sz w:val="22"/>
-          <w:szCs w:val="22"/>
-        </w:rPr>
-        <w:t>resent</w:t>
-      </w:r>
-    </w:p>
-    <w:p>
-      <w:pPr>
-        <w:rPr>
-          <w:rFonts w:ascii="Times New Roman" w:hAnsi="Times New Roman" w:cs="Times New Roman"/>
-          <w:sz w:val="22"/>
-          <w:szCs w:val="22"/>
-        </w:rPr>
-      </w:pPr>
-      <w:r>
-        <w:rPr>
-          <w:rFonts w:ascii="Times New Roman" w:hAnsi="Times New Roman" w:cs="Times New Roman"/>
-          <w:i/>
-          <w:sz w:val="22"/>
-          <w:szCs w:val="22"/>
-        </w:rPr>
-        <w:t>First Congregational Church of Boulder, mentored high school youth</w:t>
-      </w:r>
-    </w:p>
-    <w:p>
-      <w:pPr>
-        <w:rPr>
-          <w:rFonts w:ascii="Times New Roman" w:hAnsi="Times New Roman" w:cs="Times New Roman"/>
+          <w:iCs/>
           <w:sz w:val="22"/>
           <w:szCs w:val="22"/>
         </w:rPr>
@@ -1946,7 +2062,27 @@
           <w:sz w:val="22"/>
           <w:szCs w:val="22"/>
         </w:rPr>
-        <w:t>Photofragment Imaging, Spectroscopy, and Theory of MnO+</w:t>
+        <w:t xml:space="preserve">Photofragment Imaging, Spectroscopy, and Theory of </w:t>
+      </w:r>
+      <w:proofErr w:type="spellStart"/>
+      <w:r>
+        <w:rPr>
+          <w:rFonts w:ascii="Times New Roman" w:hAnsi="Times New Roman" w:cs="Times New Roman"/>
+          <w:bCs/>
+          <w:sz w:val="22"/>
+          <w:szCs w:val="22"/>
+        </w:rPr>
+        <w:t>MnO</w:t>
+      </w:r>
+      <w:proofErr w:type="spellEnd"/>
+      <w:r>
+        <w:rPr>
+          <w:rFonts w:ascii="Times New Roman" w:hAnsi="Times New Roman" w:cs="Times New Roman"/>
+          <w:bCs/>
+          <w:sz w:val="22"/>
+          <w:szCs w:val="22"/>
+        </w:rPr>
+        <w:t>+</w:t>
       </w:r>
       <w:r>
         <w:rPr>
@@ -2066,6 +2202,84 @@
           <w:sz w:val="22"/>
           <w:szCs w:val="22"/>
         </w:rPr>
+        <w:t xml:space="preserve">UMass </w:t>
+      </w:r>
+      <w:r>
+        <w:rPr>
+          <w:rFonts w:ascii="Times New Roman" w:hAnsi="Times New Roman" w:cs="Times New Roman"/>
+          <w:b/>
+          <w:bCs/>
+          <w:sz w:val="22"/>
+          <w:szCs w:val="22"/>
+        </w:rPr>
+        <w:t>Hypercube Scholar Award</w:t>
+      </w:r>
+      <w:r>
+        <w:rPr>
+          <w:rFonts w:ascii="Times New Roman" w:hAnsi="Times New Roman" w:cs="Times New Roman"/>
+          <w:b/>
+          <w:bCs/>
+          <w:sz w:val="22"/>
+          <w:szCs w:val="22"/>
+        </w:rPr>
+        <w:t xml:space="preserve"> for</w:t>
+      </w:r>
+      <w:r>
+        <w:rPr>
+          <w:rFonts w:ascii="Times New Roman" w:hAnsi="Times New Roman" w:cs="Times New Roman"/>
+          <w:b/>
+          <w:bCs/>
+          <w:sz w:val="22"/>
+          <w:szCs w:val="22"/>
+        </w:rPr>
+        <w:t xml:space="preserve"> research in physical chemistry</w:t>
+      </w:r>
+      <w:r>
+        <w:rPr>
+          <w:rFonts w:ascii="Times New Roman" w:hAnsi="Times New Roman" w:cs="Times New Roman"/>
+          <w:bCs/>
+          <w:sz w:val="22"/>
+          <w:szCs w:val="22"/>
+        </w:rPr>
+        <w:tab/>
+      </w:r>
+      <w:r>
+        <w:rPr>
+          <w:rFonts w:ascii="Times New Roman" w:hAnsi="Times New Roman" w:cs="Times New Roman"/>
+          <w:bCs/>
+          <w:sz w:val="22"/>
+          <w:szCs w:val="22"/>
+        </w:rPr>
+        <w:tab/>
+      </w:r>
+      <w:r>
+        <w:rPr>
+          <w:rFonts w:ascii="Times New Roman" w:hAnsi="Times New Roman" w:cs="Times New Roman"/>
+          <w:bCs/>
+          <w:sz w:val="22"/>
+          <w:szCs w:val="22"/>
+        </w:rPr>
+        <w:tab/>
+        <w:t xml:space="preserve">                  2017</w:t>
+      </w:r>
+    </w:p>
+    <w:p>
+      <w:pPr>
+        <w:rPr>
+          <w:rFonts w:ascii="Times New Roman" w:hAnsi="Times New Roman" w:cs="Times New Roman"/>
+          <w:bCs/>
+          <w:sz w:val="22"/>
+          <w:szCs w:val="22"/>
+        </w:rPr>
+      </w:pPr>
+      <w:r>
+        <w:rPr>
+          <w:rFonts w:ascii="Times New Roman" w:hAnsi="Times New Roman" w:cs="Times New Roman"/>
+          <w:b/>
+          <w:bCs/>
+          <w:sz w:val="22"/>
+          <w:szCs w:val="22"/>
+        </w:rPr>
         <w:t>Phi Beta Kappa</w:t>
       </w:r>
       <w:r>
@@ -2158,74 +2372,6 @@
         </w:rPr>
         <w:tab/>
         <w:t xml:space="preserve">     2017</w:t>
-      </w:r>
-    </w:p>
-    <w:p>
-      <w:pPr>
-        <w:rPr>
-          <w:rFonts w:ascii="Times New Roman" w:hAnsi="Times New Roman" w:cs="Times New Roman"/>
-          <w:bCs/>
-          <w:sz w:val="22"/>
-          <w:szCs w:val="22"/>
-        </w:rPr>
-      </w:pPr>
-      <w:r>
-        <w:rPr>
-          <w:rFonts w:ascii="Times New Roman" w:hAnsi="Times New Roman" w:cs="Times New Roman"/>
-          <w:b/>
-          <w:bCs/>
-          <w:sz w:val="22"/>
-          <w:szCs w:val="22"/>
-        </w:rPr>
-        <w:t xml:space="preserve">UMass </w:t>
-      </w:r>
-      <w:r>
-        <w:rPr>
-          <w:rFonts w:ascii="Times New Roman" w:hAnsi="Times New Roman" w:cs="Times New Roman"/>
-          <w:b/>
-          <w:bCs/>
-          <w:sz w:val="22"/>
-          <w:szCs w:val="22"/>
-        </w:rPr>
-        <w:t>Hypercube Scholar Award</w:t>
-      </w:r>
-      <w:r>
-        <w:rPr>
-          <w:rFonts w:ascii="Times New Roman" w:hAnsi="Times New Roman" w:cs="Times New Roman"/>
-          <w:b/>
-          <w:bCs/>
-          <w:sz w:val="22"/>
-          <w:szCs w:val="22"/>
-        </w:rPr>
-        <w:t xml:space="preserve"> research in physical chemistry</w:t>
-      </w:r>
-      <w:r>
-        <w:rPr>
-          <w:rFonts w:ascii="Times New Roman" w:hAnsi="Times New Roman" w:cs="Times New Roman"/>
-          <w:bCs/>
-          <w:sz w:val="22"/>
-          <w:szCs w:val="22"/>
-        </w:rPr>
-        <w:tab/>
-      </w:r>
-      <w:r>
-        <w:rPr>
-          <w:rFonts w:ascii="Times New Roman" w:hAnsi="Times New Roman" w:cs="Times New Roman"/>
-          <w:bCs/>
-          <w:sz w:val="22"/>
-          <w:szCs w:val="22"/>
-        </w:rPr>
-        <w:tab/>
-      </w:r>
-      <w:r>
-        <w:rPr>
-          <w:rFonts w:ascii="Times New Roman" w:hAnsi="Times New Roman" w:cs="Times New Roman"/>
-          <w:bCs/>
-          <w:sz w:val="22"/>
-          <w:szCs w:val="22"/>
-        </w:rPr>
-        <w:tab/>
-        <w:t xml:space="preserve">                  2017</w:t>
       </w:r>
     </w:p>
     <w:p>
@@ -2633,6 +2779,117 @@
       <w:pPr>
         <w:rPr>
           <w:rFonts w:ascii="Times New Roman" w:hAnsi="Times New Roman" w:cs="Times New Roman"/>
+          <w:b/>
+          <w:sz w:val="22"/>
+          <w:szCs w:val="22"/>
+        </w:rPr>
+      </w:pPr>
+    </w:p>
+    <w:p>
+      <w:pPr>
+        <w:rPr>
+          <w:rFonts w:ascii="Times New Roman" w:hAnsi="Times New Roman" w:cs="Times New Roman"/>
+          <w:sz w:val="22"/>
+          <w:szCs w:val="22"/>
+        </w:rPr>
+      </w:pPr>
+      <w:r>
+        <w:rPr>
+          <w:rFonts w:ascii="Times New Roman" w:hAnsi="Times New Roman" w:cs="Times New Roman"/>
+          <w:b/>
+          <w:sz w:val="22"/>
+          <w:szCs w:val="22"/>
+        </w:rPr>
+        <w:t>Youth Group Leader</w:t>
+      </w:r>
+      <w:r>
+        <w:rPr>
+          <w:rFonts w:ascii="Times New Roman" w:hAnsi="Times New Roman" w:cs="Times New Roman"/>
+          <w:sz w:val="22"/>
+          <w:szCs w:val="22"/>
+        </w:rPr>
+        <w:tab/>
+      </w:r>
+      <w:r>
+        <w:rPr>
+          <w:rFonts w:ascii="Times New Roman" w:hAnsi="Times New Roman" w:cs="Times New Roman"/>
+          <w:sz w:val="22"/>
+          <w:szCs w:val="22"/>
+        </w:rPr>
+        <w:tab/>
+      </w:r>
+      <w:r>
+        <w:rPr>
+          <w:rFonts w:ascii="Times New Roman" w:hAnsi="Times New Roman" w:cs="Times New Roman"/>
+          <w:sz w:val="22"/>
+          <w:szCs w:val="22"/>
+        </w:rPr>
+        <w:tab/>
+      </w:r>
+      <w:r>
+        <w:rPr>
+          <w:rFonts w:ascii="Times New Roman" w:hAnsi="Times New Roman" w:cs="Times New Roman"/>
+          <w:sz w:val="22"/>
+          <w:szCs w:val="22"/>
+        </w:rPr>
+        <w:tab/>
+      </w:r>
+      <w:r>
+        <w:rPr>
+          <w:rFonts w:ascii="Times New Roman" w:hAnsi="Times New Roman" w:cs="Times New Roman"/>
+          <w:sz w:val="22"/>
+          <w:szCs w:val="22"/>
+        </w:rPr>
+        <w:tab/>
+      </w:r>
+      <w:r>
+        <w:rPr>
+          <w:rFonts w:ascii="Times New Roman" w:hAnsi="Times New Roman" w:cs="Times New Roman"/>
+          <w:sz w:val="22"/>
+          <w:szCs w:val="22"/>
+        </w:rPr>
+        <w:tab/>
+      </w:r>
+      <w:r>
+        <w:rPr>
+          <w:rFonts w:ascii="Times New Roman" w:hAnsi="Times New Roman" w:cs="Times New Roman"/>
+          <w:sz w:val="22"/>
+          <w:szCs w:val="22"/>
+        </w:rPr>
+        <w:tab/>
+      </w:r>
+      <w:r>
+        <w:rPr>
+          <w:rFonts w:ascii="Times New Roman" w:hAnsi="Times New Roman" w:cs="Times New Roman"/>
+          <w:sz w:val="22"/>
+          <w:szCs w:val="22"/>
+        </w:rPr>
+        <w:tab/>
+        <w:t xml:space="preserve">                  2017-present</w:t>
+      </w:r>
+    </w:p>
+    <w:p>
+      <w:pPr>
+        <w:rPr>
+          <w:rFonts w:ascii="Times New Roman" w:hAnsi="Times New Roman" w:cs="Times New Roman"/>
+          <w:sz w:val="22"/>
+          <w:szCs w:val="22"/>
+        </w:rPr>
+      </w:pPr>
+      <w:r>
+        <w:rPr>
+          <w:rFonts w:ascii="Times New Roman" w:hAnsi="Times New Roman" w:cs="Times New Roman"/>
+          <w:i/>
+          <w:sz w:val="22"/>
+          <w:szCs w:val="22"/>
+        </w:rPr>
+        <w:t>First Congregational Church of Boulder, mentored high school youth</w:t>
+      </w:r>
+    </w:p>
+    <w:p>
+      <w:pPr>
+        <w:rPr>
+          <w:rFonts w:ascii="Times New Roman" w:hAnsi="Times New Roman" w:cs="Times New Roman"/>
           <w:bCs/>
           <w:sz w:val="22"/>
           <w:szCs w:val="22"/>
@@ -2872,7 +3129,16 @@
           <w:sz w:val="22"/>
           <w:szCs w:val="22"/>
         </w:rPr>
-        <w:t xml:space="preserve">Helped with fundraising. Participated in museum trips, seminars. </w:t>
+        <w:t xml:space="preserve">Fundraising, </w:t>
+      </w:r>
+      <w:r>
+        <w:rPr>
+          <w:rFonts w:ascii="Times New Roman" w:hAnsi="Times New Roman" w:cs="Times New Roman"/>
+          <w:bCs/>
+          <w:sz w:val="22"/>
+          <w:szCs w:val="22"/>
+        </w:rPr>
+        <w:t xml:space="preserve">museum trips, seminars. </w:t>
       </w:r>
       <w:r>
         <w:rPr>
@@ -2990,36 +3256,289 @@
           <w:rFonts w:ascii="Times New Roman" w:hAnsi="Times New Roman" w:cs="Times New Roman"/>
           <w:b/>
         </w:rPr>
-        <w:t xml:space="preserve">SCIENTIFIC PRESENTATIONS </w:t>
-      </w:r>
-    </w:p>
-    <w:p>
-      <w:pPr>
-        <w:rPr>
-          <w:rFonts w:ascii="Times New Roman" w:hAnsi="Times New Roman" w:cs="Times New Roman"/>
-          <w:bCs/>
-          <w:sz w:val="22"/>
-          <w:szCs w:val="22"/>
-        </w:rPr>
-      </w:pPr>
-    </w:p>
-    <w:p>
-      <w:pPr>
-        <w:rPr>
-          <w:rFonts w:ascii="Times New Roman" w:hAnsi="Times New Roman" w:cs="Times New Roman"/>
-          <w:bCs/>
-          <w:sz w:val="22"/>
-          <w:szCs w:val="22"/>
-        </w:rPr>
-      </w:pPr>
-      <w:r>
-        <w:rPr>
-          <w:rFonts w:ascii="Times New Roman" w:hAnsi="Times New Roman" w:cs="Times New Roman"/>
-          <w:bCs/>
-          <w:sz w:val="22"/>
-          <w:szCs w:val="22"/>
-        </w:rPr>
-        <w:t xml:space="preserve">Gentry, M.R., Lovenduski, N.S., Schneider, D.P. Kay, J.E.; How do Clouds affect the Physical Climate of the Southern Ocean, and in turn the Biology? (December 2018). </w:t>
+        <w:t xml:space="preserve">PRESENTATIONS </w:t>
+      </w:r>
+    </w:p>
+    <w:p>
+      <w:pPr>
+        <w:rPr>
+          <w:rFonts w:ascii="Times New Roman" w:hAnsi="Times New Roman" w:cs="Times New Roman"/>
+          <w:bCs/>
+          <w:sz w:val="22"/>
+          <w:szCs w:val="22"/>
+        </w:rPr>
+      </w:pPr>
+    </w:p>
+    <w:p>
+      <w:pPr>
+        <w:rPr>
+          <w:rFonts w:ascii="Times New Roman" w:hAnsi="Times New Roman" w:cs="Times New Roman"/>
+          <w:bCs/>
+          <w:sz w:val="22"/>
+          <w:szCs w:val="22"/>
+        </w:rPr>
+      </w:pPr>
+      <w:r>
+        <w:rPr>
+          <w:rFonts w:ascii="Times New Roman" w:hAnsi="Times New Roman" w:cs="Times New Roman"/>
+          <w:bCs/>
+          <w:sz w:val="22"/>
+          <w:szCs w:val="22"/>
+        </w:rPr>
+        <w:t xml:space="preserve">Gentry, M.R., </w:t>
+      </w:r>
+      <w:proofErr w:type="spellStart"/>
+      <w:r>
+        <w:rPr>
+          <w:rFonts w:ascii="Times New Roman" w:hAnsi="Times New Roman" w:cs="Times New Roman"/>
+          <w:bCs/>
+          <w:sz w:val="22"/>
+          <w:szCs w:val="22"/>
+        </w:rPr>
+        <w:t>Lovenduski</w:t>
+      </w:r>
+      <w:proofErr w:type="spellEnd"/>
+      <w:r>
+        <w:rPr>
+          <w:rFonts w:ascii="Times New Roman" w:hAnsi="Times New Roman" w:cs="Times New Roman"/>
+          <w:bCs/>
+          <w:sz w:val="22"/>
+          <w:szCs w:val="22"/>
+        </w:rPr>
+        <w:t xml:space="preserve">, N.S., Schneider, </w:t>
+      </w:r>
+      <w:proofErr w:type="gramStart"/>
+      <w:r>
+        <w:rPr>
+          <w:rFonts w:ascii="Times New Roman" w:hAnsi="Times New Roman" w:cs="Times New Roman"/>
+          <w:bCs/>
+          <w:sz w:val="22"/>
+          <w:szCs w:val="22"/>
+        </w:rPr>
+        <w:t xml:space="preserve">D.P. </w:t>
+      </w:r>
+      <w:r>
+        <w:rPr>
+          <w:rFonts w:ascii="Times New Roman" w:hAnsi="Times New Roman" w:cs="Times New Roman"/>
+          <w:bCs/>
+          <w:sz w:val="22"/>
+          <w:szCs w:val="22"/>
+        </w:rPr>
+        <w:t>,</w:t>
+      </w:r>
+      <w:proofErr w:type="gramEnd"/>
+      <w:r>
+        <w:rPr>
+          <w:rFonts w:ascii="Times New Roman" w:hAnsi="Times New Roman" w:cs="Times New Roman"/>
+          <w:bCs/>
+          <w:sz w:val="22"/>
+          <w:szCs w:val="22"/>
+        </w:rPr>
+        <w:t xml:space="preserve"> P. </w:t>
+      </w:r>
+      <w:proofErr w:type="spellStart"/>
+      <w:r>
+        <w:rPr>
+          <w:rFonts w:ascii="Times New Roman" w:hAnsi="Times New Roman" w:cs="Times New Roman"/>
+          <w:bCs/>
+          <w:sz w:val="22"/>
+          <w:szCs w:val="22"/>
+        </w:rPr>
+        <w:t>Mongwe</w:t>
+      </w:r>
+      <w:proofErr w:type="spellEnd"/>
+      <w:r>
+        <w:rPr>
+          <w:rFonts w:ascii="Times New Roman" w:hAnsi="Times New Roman" w:cs="Times New Roman"/>
+          <w:bCs/>
+          <w:sz w:val="22"/>
+          <w:szCs w:val="22"/>
+        </w:rPr>
+        <w:t xml:space="preserve">, </w:t>
+      </w:r>
+      <w:r>
+        <w:rPr>
+          <w:rFonts w:ascii="Times New Roman" w:hAnsi="Times New Roman" w:cs="Times New Roman"/>
+          <w:bCs/>
+          <w:sz w:val="22"/>
+          <w:szCs w:val="22"/>
+        </w:rPr>
+        <w:t>Kay, J.E</w:t>
+      </w:r>
+      <w:r>
+        <w:rPr>
+          <w:rFonts w:ascii="Times New Roman" w:hAnsi="Times New Roman" w:cs="Times New Roman"/>
+          <w:bCs/>
+          <w:sz w:val="22"/>
+          <w:szCs w:val="22"/>
+        </w:rPr>
+        <w:t xml:space="preserve"> ; Do Clouds Affect Ocean Carbon Uptake? (June 2019).</w:t>
+      </w:r>
+      <w:r>
+        <w:rPr>
+          <w:rFonts w:ascii="Times New Roman" w:hAnsi="Times New Roman" w:cs="Times New Roman"/>
+          <w:bCs/>
+          <w:i/>
+          <w:iCs/>
+          <w:sz w:val="22"/>
+          <w:szCs w:val="22"/>
+        </w:rPr>
+        <w:t xml:space="preserve"> CESM Workshop, BGCWG session,</w:t>
+      </w:r>
+      <w:r>
+        <w:rPr>
+          <w:rFonts w:ascii="Times New Roman" w:hAnsi="Times New Roman" w:cs="Times New Roman"/>
+          <w:bCs/>
+          <w:sz w:val="22"/>
+          <w:szCs w:val="22"/>
+        </w:rPr>
+        <w:t xml:space="preserve"> talk.</w:t>
+      </w:r>
+    </w:p>
+    <w:p>
+      <w:pPr>
+        <w:rPr>
+          <w:rFonts w:ascii="Times New Roman" w:hAnsi="Times New Roman" w:cs="Times New Roman"/>
+          <w:bCs/>
+          <w:sz w:val="22"/>
+          <w:szCs w:val="22"/>
+        </w:rPr>
+      </w:pPr>
+    </w:p>
+    <w:p>
+      <w:pPr>
+        <w:rPr>
+          <w:rFonts w:ascii="Times New Roman" w:hAnsi="Times New Roman" w:cs="Times New Roman"/>
+          <w:bCs/>
+          <w:sz w:val="22"/>
+          <w:szCs w:val="22"/>
+        </w:rPr>
+      </w:pPr>
+      <w:r>
+        <w:rPr>
+          <w:rFonts w:ascii="Times New Roman" w:hAnsi="Times New Roman" w:cs="Times New Roman"/>
+          <w:bCs/>
+          <w:sz w:val="22"/>
+          <w:szCs w:val="22"/>
+        </w:rPr>
+        <w:lastRenderedPageBreak/>
+        <w:t xml:space="preserve">Gentry, M.R., </w:t>
+      </w:r>
+      <w:proofErr w:type="spellStart"/>
+      <w:r>
+        <w:rPr>
+          <w:rFonts w:ascii="Times New Roman" w:hAnsi="Times New Roman" w:cs="Times New Roman"/>
+          <w:bCs/>
+          <w:sz w:val="22"/>
+          <w:szCs w:val="22"/>
+        </w:rPr>
+        <w:t>Lovenduski</w:t>
+      </w:r>
+      <w:proofErr w:type="spellEnd"/>
+      <w:r>
+        <w:rPr>
+          <w:rFonts w:ascii="Times New Roman" w:hAnsi="Times New Roman" w:cs="Times New Roman"/>
+          <w:bCs/>
+          <w:sz w:val="22"/>
+          <w:szCs w:val="22"/>
+        </w:rPr>
+        <w:t>, N.S., Schneider, D.P. Kay, J.E.;</w:t>
+      </w:r>
+      <w:r>
+        <w:rPr>
+          <w:rFonts w:ascii="Times New Roman" w:hAnsi="Times New Roman" w:cs="Times New Roman"/>
+          <w:bCs/>
+          <w:sz w:val="22"/>
+          <w:szCs w:val="22"/>
+        </w:rPr>
+        <w:t xml:space="preserve"> Modeling the Eff</w:t>
+      </w:r>
+      <w:r>
+        <w:rPr>
+          <w:rFonts w:ascii="Times New Roman" w:hAnsi="Times New Roman" w:cs="Times New Roman"/>
+          <w:bCs/>
+          <w:sz w:val="22"/>
+          <w:szCs w:val="22"/>
+        </w:rPr>
+        <w:t>e</w:t>
+      </w:r>
+      <w:r>
+        <w:rPr>
+          <w:rFonts w:ascii="Times New Roman" w:hAnsi="Times New Roman" w:cs="Times New Roman"/>
+          <w:bCs/>
+          <w:sz w:val="22"/>
+          <w:szCs w:val="22"/>
+        </w:rPr>
+        <w:t xml:space="preserve">ct of Clouds on the Southern Ocean Carbon Sink (May 2019). </w:t>
+      </w:r>
+      <w:r>
+        <w:rPr>
+          <w:rFonts w:ascii="Times New Roman" w:hAnsi="Times New Roman" w:cs="Times New Roman"/>
+          <w:bCs/>
+          <w:i/>
+          <w:iCs/>
+          <w:sz w:val="22"/>
+          <w:szCs w:val="22"/>
+        </w:rPr>
+        <w:t>CIRES Rendezvous, Boulder CO.</w:t>
+      </w:r>
+      <w:r>
+        <w:rPr>
+          <w:rFonts w:ascii="Times New Roman" w:hAnsi="Times New Roman" w:cs="Times New Roman"/>
+          <w:bCs/>
+          <w:sz w:val="22"/>
+          <w:szCs w:val="22"/>
+        </w:rPr>
+        <w:t xml:space="preserve"> poster.</w:t>
+      </w:r>
+    </w:p>
+    <w:p>
+      <w:pPr>
+        <w:rPr>
+          <w:rFonts w:ascii="Times New Roman" w:hAnsi="Times New Roman" w:cs="Times New Roman"/>
+          <w:bCs/>
+          <w:sz w:val="22"/>
+          <w:szCs w:val="22"/>
+        </w:rPr>
+      </w:pPr>
+    </w:p>
+    <w:p>
+      <w:pPr>
+        <w:rPr>
+          <w:rFonts w:ascii="Times New Roman" w:hAnsi="Times New Roman" w:cs="Times New Roman"/>
+          <w:bCs/>
+          <w:sz w:val="22"/>
+          <w:szCs w:val="22"/>
+        </w:rPr>
+      </w:pPr>
+      <w:r>
+        <w:rPr>
+          <w:rFonts w:ascii="Times New Roman" w:hAnsi="Times New Roman" w:cs="Times New Roman"/>
+          <w:bCs/>
+          <w:sz w:val="22"/>
+          <w:szCs w:val="22"/>
+        </w:rPr>
+        <w:t xml:space="preserve">Gentry, M.R., </w:t>
+      </w:r>
+      <w:proofErr w:type="spellStart"/>
+      <w:r>
+        <w:rPr>
+          <w:rFonts w:ascii="Times New Roman" w:hAnsi="Times New Roman" w:cs="Times New Roman"/>
+          <w:bCs/>
+          <w:sz w:val="22"/>
+          <w:szCs w:val="22"/>
+        </w:rPr>
+        <w:t>Lovenduski</w:t>
+      </w:r>
+      <w:proofErr w:type="spellEnd"/>
+      <w:r>
+        <w:rPr>
+          <w:rFonts w:ascii="Times New Roman" w:hAnsi="Times New Roman" w:cs="Times New Roman"/>
+          <w:bCs/>
+          <w:sz w:val="22"/>
+          <w:szCs w:val="22"/>
+        </w:rPr>
+        <w:t xml:space="preserve">, N.S., Schneider, D.P. Kay, J.E.; How do Clouds affect the Physical Climate of the Southern Ocean, and in turn the Biology? (December 2018). </w:t>
       </w:r>
       <w:r>
         <w:rPr>
@@ -3067,7 +3586,6 @@
           <w:sz w:val="22"/>
           <w:szCs w:val="22"/>
         </w:rPr>
-        <w:lastRenderedPageBreak/>
         <w:t>Gentry, M.R.</w:t>
       </w:r>
       <w:r>
@@ -3086,7 +3604,27 @@
           <w:sz w:val="22"/>
           <w:szCs w:val="22"/>
         </w:rPr>
-        <w:t xml:space="preserve"> Lovenduski, </w:t>
+        <w:t xml:space="preserve"> </w:t>
+      </w:r>
+      <w:proofErr w:type="spellStart"/>
+      <w:r>
+        <w:rPr>
+          <w:rFonts w:ascii="Times New Roman" w:hAnsi="Times New Roman" w:cs="Times New Roman"/>
+          <w:bCs/>
+          <w:sz w:val="22"/>
+          <w:szCs w:val="22"/>
+        </w:rPr>
+        <w:t>Lovenduski</w:t>
+      </w:r>
+      <w:proofErr w:type="spellEnd"/>
+      <w:r>
+        <w:rPr>
+          <w:rFonts w:ascii="Times New Roman" w:hAnsi="Times New Roman" w:cs="Times New Roman"/>
+          <w:bCs/>
+          <w:sz w:val="22"/>
+          <w:szCs w:val="22"/>
+        </w:rPr>
+        <w:t xml:space="preserve">, </w:t>
       </w:r>
       <w:r>
         <w:rPr>
@@ -3299,7 +3837,27 @@
           <w:sz w:val="22"/>
           <w:szCs w:val="22"/>
         </w:rPr>
-        <w:t>maging and Spectroscopy of MnO+</w:t>
+        <w:t xml:space="preserve">maging and Spectroscopy of </w:t>
+      </w:r>
+      <w:proofErr w:type="spellStart"/>
+      <w:r>
+        <w:rPr>
+          <w:rFonts w:ascii="Times New Roman" w:hAnsi="Times New Roman" w:cs="Times New Roman"/>
+          <w:bCs/>
+          <w:sz w:val="22"/>
+          <w:szCs w:val="22"/>
+        </w:rPr>
+        <w:t>MnO</w:t>
+      </w:r>
+      <w:proofErr w:type="spellEnd"/>
+      <w:r>
+        <w:rPr>
+          <w:rFonts w:ascii="Times New Roman" w:hAnsi="Times New Roman" w:cs="Times New Roman"/>
+          <w:bCs/>
+          <w:sz w:val="22"/>
+          <w:szCs w:val="22"/>
+        </w:rPr>
+        <w:t>+</w:t>
       </w:r>
       <w:r>
         <w:rPr>
@@ -3365,7 +3923,27 @@
           <w:sz w:val="22"/>
           <w:szCs w:val="22"/>
         </w:rPr>
-        <w:t xml:space="preserve"> Thesis Defense, Amherst, MA, </w:t>
+        <w:t xml:space="preserve"> Thesis Defense, Amherst, MA</w:t>
+      </w:r>
+      <w:r>
+        <w:rPr>
+          <w:rFonts w:ascii="Times New Roman" w:hAnsi="Times New Roman" w:cs="Times New Roman"/>
+          <w:bCs/>
+          <w:i/>
+          <w:sz w:val="22"/>
+          <w:szCs w:val="22"/>
+        </w:rPr>
+        <w:t>.</w:t>
+      </w:r>
+      <w:r>
+        <w:rPr>
+          <w:rFonts w:ascii="Times New Roman" w:hAnsi="Times New Roman" w:cs="Times New Roman"/>
+          <w:bCs/>
+          <w:i/>
+          <w:sz w:val="22"/>
+          <w:szCs w:val="22"/>
+        </w:rPr>
+        <w:t xml:space="preserve"> </w:t>
       </w:r>
       <w:r>
         <w:rPr>
@@ -3476,7 +4054,17 @@
           <w:sz w:val="22"/>
           <w:szCs w:val="22"/>
         </w:rPr>
-        <w:t>UMass Senior Physics Laboratory Final Presentations, Amherst, MA,</w:t>
+        <w:t>UMass Senior Physics Laboratory Final Presentations, Amherst, MA</w:t>
+      </w:r>
+      <w:r>
+        <w:rPr>
+          <w:rFonts w:ascii="Times New Roman" w:hAnsi="Times New Roman" w:cs="Times New Roman"/>
+          <w:bCs/>
+          <w:i/>
+          <w:sz w:val="22"/>
+          <w:szCs w:val="22"/>
+        </w:rPr>
+        <w:t>.</w:t>
       </w:r>
       <w:r>
         <w:rPr>
@@ -3652,7 +4240,17 @@
           <w:sz w:val="22"/>
           <w:szCs w:val="22"/>
         </w:rPr>
-        <w:t>SO-SURFO Final Presentations, Narragansett RI,</w:t>
+        <w:t>SO-SURFO Final Presentations, Narragansett RI</w:t>
+      </w:r>
+      <w:r>
+        <w:rPr>
+          <w:rFonts w:ascii="Times New Roman" w:hAnsi="Times New Roman" w:cs="Times New Roman"/>
+          <w:bCs/>
+          <w:i/>
+          <w:sz w:val="22"/>
+          <w:szCs w:val="22"/>
+        </w:rPr>
+        <w:t>.</w:t>
       </w:r>
       <w:r>
         <w:rPr>
@@ -3717,7 +4315,7 @@
           <w:rFonts w:ascii="Times New Roman" w:hAnsi="Times New Roman" w:cs="Times New Roman"/>
           <w:b/>
         </w:rPr>
-        <w:t>MEMBERSHIPS</w:t>
+        <w:t>AFFILIATIONS</w:t>
       </w:r>
     </w:p>
     <w:p>
@@ -3758,6 +4356,26 @@
           <w:szCs w:val="22"/>
         </w:rPr>
         <w:t>, 2018-present</w:t>
+      </w:r>
+    </w:p>
+    <w:p>
+      <w:pPr>
+        <w:jc w:val="center"/>
+        <w:rPr>
+          <w:rFonts w:ascii="Times New Roman" w:hAnsi="Times New Roman" w:cs="Times New Roman"/>
+          <w:bCs/>
+          <w:sz w:val="22"/>
+          <w:szCs w:val="22"/>
+        </w:rPr>
+      </w:pPr>
+      <w:r>
+        <w:rPr>
+          <w:rFonts w:ascii="Times New Roman" w:hAnsi="Times New Roman" w:cs="Times New Roman"/>
+          <w:bCs/>
+          <w:sz w:val="22"/>
+          <w:szCs w:val="22"/>
+        </w:rPr>
+        <w:t>UMass Minuteman Marching Band, 2013-2017</w:t>
       </w:r>
     </w:p>
     <w:p>
@@ -3871,16 +4489,34 @@
           <w:sz w:val="22"/>
           <w:szCs w:val="22"/>
         </w:rPr>
-        <w:t>ATLAB, Linux</w:t>
-      </w:r>
-      <w:r>
-        <w:rPr>
-          <w:rFonts w:ascii="Times New Roman" w:hAnsi="Times New Roman" w:cs="Times New Roman"/>
-          <w:bCs/>
-          <w:sz w:val="22"/>
-          <w:szCs w:val="22"/>
-        </w:rPr>
-        <w:t>, Numerical Simulation</w:t>
+        <w:t xml:space="preserve">ATLAB, </w:t>
+      </w:r>
+      <w:r>
+        <w:rPr>
+          <w:rFonts w:ascii="Times New Roman" w:hAnsi="Times New Roman" w:cs="Times New Roman"/>
+          <w:bCs/>
+          <w:sz w:val="22"/>
+          <w:szCs w:val="22"/>
+        </w:rPr>
+        <w:t>Bash</w:t>
+      </w:r>
+      <w:r>
+        <w:rPr>
+          <w:rFonts w:ascii="Times New Roman" w:hAnsi="Times New Roman" w:cs="Times New Roman"/>
+          <w:bCs/>
+          <w:sz w:val="22"/>
+          <w:szCs w:val="22"/>
+        </w:rPr>
+        <w:t xml:space="preserve">, </w:t>
+      </w:r>
+      <w:r>
+        <w:rPr>
+          <w:rFonts w:ascii="Times New Roman" w:hAnsi="Times New Roman" w:cs="Times New Roman"/>
+          <w:bCs/>
+          <w:sz w:val="22"/>
+          <w:szCs w:val="22"/>
+        </w:rPr>
+        <w:t>GitHub, NCO</w:t>
       </w:r>
     </w:p>
     <w:p>
@@ -3920,7 +4556,25 @@
           <w:sz w:val="22"/>
           <w:szCs w:val="22"/>
         </w:rPr>
-        <w:t>Spectroscopy, analytical chemistry, microbiology, biochemistry</w:t>
+        <w:t xml:space="preserve">Spectroscopy, </w:t>
+      </w:r>
+      <w:r>
+        <w:rPr>
+          <w:rFonts w:ascii="Times New Roman" w:hAnsi="Times New Roman" w:cs="Times New Roman"/>
+          <w:bCs/>
+          <w:sz w:val="22"/>
+          <w:szCs w:val="22"/>
+        </w:rPr>
+        <w:t>mass spectrometry, chemical measurements</w:t>
+      </w:r>
+      <w:r>
+        <w:rPr>
+          <w:rFonts w:ascii="Times New Roman" w:hAnsi="Times New Roman" w:cs="Times New Roman"/>
+          <w:bCs/>
+          <w:sz w:val="22"/>
+          <w:szCs w:val="22"/>
+        </w:rPr>
+        <w:t>, biochemistry</w:t>
       </w:r>
     </w:p>
     <w:p>
@@ -4300,6 +4954,7 @@
     <w:lsdException w:name="HTML Sample" w:semiHidden="1" w:unhideWhenUsed="1"/>
     <w:lsdException w:name="HTML Typewriter" w:semiHidden="1" w:unhideWhenUsed="1"/>
     <w:lsdException w:name="HTML Variable" w:semiHidden="1" w:unhideWhenUsed="1"/>
+    <w:lsdException w:name="Normal Table" w:semiHidden="1" w:unhideWhenUsed="1"/>
     <w:lsdException w:name="annotation subject" w:semiHidden="1" w:unhideWhenUsed="1"/>
     <w:lsdException w:name="No List" w:semiHidden="1" w:unhideWhenUsed="1"/>
     <w:lsdException w:name="Outline List 1" w:semiHidden="1" w:unhideWhenUsed="1"/>
@@ -4346,8 +5001,10 @@
     <w:lsdException w:name="Table Subtle 2" w:semiHidden="1" w:unhideWhenUsed="1"/>
     <w:lsdException w:name="Table Web 1" w:semiHidden="1" w:unhideWhenUsed="1"/>
     <w:lsdException w:name="Table Web 2" w:semiHidden="1" w:unhideWhenUsed="1"/>
+    <w:lsdException w:name="Table Web 3" w:semiHidden="1" w:unhideWhenUsed="1"/>
     <w:lsdException w:name="Balloon Text" w:semiHidden="1" w:unhideWhenUsed="1"/>
     <w:lsdException w:name="Table Grid" w:uiPriority="39"/>
+    <w:lsdException w:name="Table Theme" w:semiHidden="1" w:unhideWhenUsed="1"/>
     <w:lsdException w:name="Placeholder Text" w:semiHidden="1"/>
     <w:lsdException w:name="No Spacing" w:uiPriority="1" w:qFormat="1"/>
     <w:lsdException w:name="Light Shading" w:uiPriority="60"/>

</xml_diff>

<commit_message>
Added my middle initial to my name
</commit_message>
<xml_diff>
--- a/MRG_CV_03_12_19.docx
+++ b/MRG_CV_03_12_19.docx
@@ -17,7 +17,25 @@
           <w:sz w:val="22"/>
           <w:szCs w:val="22"/>
         </w:rPr>
-        <w:t>Matthew Gentry</w:t>
+        <w:t xml:space="preserve">Matthew </w:t>
+      </w:r>
+      <w:r>
+        <w:rPr>
+          <w:b/>
+          <w:sz w:val="22"/>
+          <w:szCs w:val="22"/>
+        </w:rPr>
+        <w:t xml:space="preserve">R. </w:t>
+      </w:r>
+      <w:bookmarkStart w:id="0" w:name="_GoBack"/>
+      <w:bookmarkEnd w:id="0"/>
+      <w:r>
+        <w:rPr>
+          <w:b/>
+          <w:sz w:val="22"/>
+          <w:szCs w:val="22"/>
+        </w:rPr>
+        <w:t>Gentry</w:t>
       </w:r>
     </w:p>
     <w:p>
@@ -1557,17 +1575,7 @@
           <w:sz w:val="22"/>
           <w:szCs w:val="22"/>
         </w:rPr>
-        <w:t>Courses</w:t>
-      </w:r>
-      <w:bookmarkStart w:id="0" w:name="_GoBack"/>
-      <w:bookmarkEnd w:id="0"/>
-      <w:r>
-        <w:rPr>
-          <w:rFonts w:ascii="Times New Roman" w:hAnsi="Times New Roman" w:cs="Times New Roman"/>
-          <w:sz w:val="22"/>
-          <w:szCs w:val="22"/>
-        </w:rPr>
-        <w:t xml:space="preserve">: Weather and the atmosphere, Our changing environment, Principles of climate, Intro. Oceanography, </w:t>
+        <w:t xml:space="preserve">Courses: Weather and the atmosphere, Our changing environment, Principles of climate, Intro. Oceanography, </w:t>
       </w:r>
       <w:r>
         <w:rPr>
@@ -3315,16 +3323,7 @@
           <w:sz w:val="22"/>
           <w:szCs w:val="22"/>
         </w:rPr>
-        <w:t xml:space="preserve">D.P. </w:t>
-      </w:r>
-      <w:r>
-        <w:rPr>
-          <w:rFonts w:ascii="Times New Roman" w:hAnsi="Times New Roman" w:cs="Times New Roman"/>
-          <w:bCs/>
-          <w:sz w:val="22"/>
-          <w:szCs w:val="22"/>
-        </w:rPr>
-        <w:t>,</w:t>
+        <w:t>D.P. ,</w:t>
       </w:r>
       <w:proofErr w:type="gramEnd"/>
       <w:r>
@@ -3354,25 +3353,7 @@
           <w:sz w:val="22"/>
           <w:szCs w:val="22"/>
         </w:rPr>
-        <w:t xml:space="preserve">, </w:t>
-      </w:r>
-      <w:r>
-        <w:rPr>
-          <w:rFonts w:ascii="Times New Roman" w:hAnsi="Times New Roman" w:cs="Times New Roman"/>
-          <w:bCs/>
-          <w:sz w:val="22"/>
-          <w:szCs w:val="22"/>
-        </w:rPr>
-        <w:t>Kay, J.E</w:t>
-      </w:r>
-      <w:r>
-        <w:rPr>
-          <w:rFonts w:ascii="Times New Roman" w:hAnsi="Times New Roman" w:cs="Times New Roman"/>
-          <w:bCs/>
-          <w:sz w:val="22"/>
-          <w:szCs w:val="22"/>
-        </w:rPr>
-        <w:t xml:space="preserve"> ; Do Clouds Affect Ocean Carbon Uptake? (June 2019).</w:t>
+        <w:t>, Kay, J.E ; Do Clouds Affect Ocean Carbon Uptake? (June 2019).</w:t>
       </w:r>
       <w:r>
         <w:rPr>
@@ -3442,16 +3423,7 @@
           <w:sz w:val="22"/>
           <w:szCs w:val="22"/>
         </w:rPr>
-        <w:t>, N.S., Schneider, D.P. Kay, J.E.;</w:t>
-      </w:r>
-      <w:r>
-        <w:rPr>
-          <w:rFonts w:ascii="Times New Roman" w:hAnsi="Times New Roman" w:cs="Times New Roman"/>
-          <w:bCs/>
-          <w:sz w:val="22"/>
-          <w:szCs w:val="22"/>
-        </w:rPr>
-        <w:t xml:space="preserve"> Modeling the Eff</w:t>
+        <w:t>, N.S., Schneider, D.P. Kay, J.E.; Modeling the Eff</w:t>
       </w:r>
       <w:r>
         <w:rPr>

</xml_diff>